<commit_message>
Update project log - logs reason for changing to CCM from DCM
</commit_message>
<xml_diff>
--- a/Project Log.docx
+++ b/Project Log.docx
@@ -435,6 +435,53 @@
       </w:r>
     </w:p>
     <w:p/>
+    <w:p>
+      <w:pPr>
+        <w:rPr>
+          <w:b/>
+          <w:bCs/>
+        </w:rPr>
+      </w:pPr>
+      <w:r>
+        <w:rPr>
+          <w:b/>
+          <w:bCs/>
+        </w:rPr>
+        <w:t>5/11/22 – 2.40PM</w:t>
+      </w:r>
+    </w:p>
+    <w:p>
+      <w:pPr>
+        <w:rPr>
+          <w:b/>
+          <w:bCs/>
+        </w:rPr>
+      </w:pPr>
+      <w:r>
+        <w:rPr>
+          <w:b/>
+          <w:bCs/>
+        </w:rPr>
+        <w:t>Change from DCM to CCM flyback</w:t>
+      </w:r>
+    </w:p>
+    <w:p>
+      <w:r>
+        <w:t>I decided to implement a CCM flyback instead of DCM.</w:t>
+      </w:r>
+      <w:r>
+        <w:t xml:space="preserve"> This is</w:t>
+      </w:r>
+      <w:r>
+        <w:t xml:space="preserve"> because I wanted to use a smaller core for the coupled inductor. With DCM, the core needed to be quite big to prevent saturation</w:t>
+      </w:r>
+      <w:r>
+        <w:t xml:space="preserve"> due the high peak current inherent with DCM.</w:t>
+      </w:r>
+      <w:r>
+        <w:t xml:space="preserve"> With CCM, the primary side inductor current isn’t as high thus, allowing me to use smaller core.</w:t>
+      </w:r>
+    </w:p>
     <w:sectPr>
       <w:pgSz w:w="11906" w:h="16838"/>
       <w:pgMar w:top="1440" w:right="1440" w:bottom="1440" w:left="1440" w:header="708" w:footer="708" w:gutter="0"/>
@@ -1284,7 +1331,6 @@
   <w:style w:type="character" w:default="1" w:styleId="DefaultParagraphFont">
     <w:name w:val="Default Paragraph Font"/>
     <w:uiPriority w:val="1"/>
-    <w:semiHidden/>
     <w:unhideWhenUsed/>
   </w:style>
   <w:style w:type="table" w:default="1" w:styleId="TableNormal">

</xml_diff>

<commit_message>
Verify primary inductance value using MAXWELL
The simulated ETD44 with 1mm airgap with 59 turns gave an inductance value of 960uH. This is higher than what is designed for (900uH) but is alright since this inductance value would still ensure CCM operation. I also ran a 2mm air gap with ETD44 and saw the the inductabnce/turn^2 "AL" is expect. Also re organised the folder to separature PLECS model and MAXWELL models.
</commit_message>
<xml_diff>
--- a/Project Log.docx
+++ b/Project Log.docx
@@ -400,7 +400,15 @@
         <w:t xml:space="preserve"> 21): This rule of thumb depends on the voltage across the capacitor.</w:t>
       </w:r>
       <w:r>
-        <w:t xml:space="preserve"> Usually, this is so that the hold up time considerations are met.</w:t>
+        <w:t xml:space="preserve"> Usually, this is so that the </w:t>
+      </w:r>
+      <w:proofErr w:type="spellStart"/>
+      <w:r>
+        <w:t>hold up</w:t>
+      </w:r>
+      <w:proofErr w:type="spellEnd"/>
+      <w:r>
+        <w:t xml:space="preserve"> time considerations are met.</w:t>
       </w:r>
     </w:p>
     <w:p>
@@ -447,7 +455,21 @@
           <w:b/>
           <w:bCs/>
         </w:rPr>
-        <w:t>5/11/22 – 2.40PM</w:t>
+        <w:t>5/11/22 – 2</w:t>
+      </w:r>
+      <w:r>
+        <w:rPr>
+          <w:b/>
+          <w:bCs/>
+        </w:rPr>
+        <w:t>:</w:t>
+      </w:r>
+      <w:r>
+        <w:rPr>
+          <w:b/>
+          <w:bCs/>
+        </w:rPr>
+        <w:t>40PM</w:t>
       </w:r>
     </w:p>
     <w:p>
@@ -480,6 +502,75 @@
       </w:r>
       <w:r>
         <w:t xml:space="preserve"> With CCM, the primary side inductor current isn’t as high thus, allowing me to use smaller core.</w:t>
+      </w:r>
+    </w:p>
+    <w:p/>
+    <w:p>
+      <w:pPr>
+        <w:rPr>
+          <w:b/>
+          <w:bCs/>
+        </w:rPr>
+      </w:pPr>
+      <w:r>
+        <w:rPr>
+          <w:b/>
+          <w:bCs/>
+        </w:rPr>
+        <w:t>6</w:t>
+      </w:r>
+      <w:r>
+        <w:rPr>
+          <w:b/>
+          <w:bCs/>
+        </w:rPr>
+        <w:t xml:space="preserve">/11/22 – </w:t>
+      </w:r>
+      <w:r>
+        <w:rPr>
+          <w:b/>
+          <w:bCs/>
+        </w:rPr>
+        <w:t>4:54</w:t>
+      </w:r>
+      <w:r>
+        <w:rPr>
+          <w:b/>
+          <w:bCs/>
+        </w:rPr>
+        <w:t>PM</w:t>
+      </w:r>
+    </w:p>
+    <w:p>
+      <w:pPr>
+        <w:rPr>
+          <w:b/>
+          <w:bCs/>
+        </w:rPr>
+      </w:pPr>
+      <w:r>
+        <w:rPr>
+          <w:b/>
+          <w:bCs/>
+        </w:rPr>
+        <w:t>Verified the inductance of the coupled inductor using MAXWELL</w:t>
+      </w:r>
+    </w:p>
+    <w:p>
+      <w:r>
+        <w:t>I used MAXWELL to verify the inductanc</w:t>
+      </w:r>
+      <w:r>
+        <w:t>e. The simulation outputs the “AL”, so given this information and knowing the turns I initially designed for I was able to calculate the inductance on the primary of the coupled inductor.</w:t>
+      </w:r>
+      <w:r>
+        <w:t xml:space="preserve"> The simulation output was 277.65nH/N^2 so this gives a total inductance of 966uH, which is higher than what is designed for which is 900uH. </w:t>
+      </w:r>
+      <w:r>
+        <w:t>However,</w:t>
+      </w:r>
+      <w:r>
+        <w:t xml:space="preserve"> is alright since CCM operation is still ensured.</w:t>
       </w:r>
     </w:p>
     <w:sectPr>
@@ -1331,6 +1422,7 @@
   <w:style w:type="character" w:default="1" w:styleId="DefaultParagraphFont">
     <w:name w:val="Default Paragraph Font"/>
     <w:uiPriority w:val="1"/>
+    <w:semiHidden/>
     <w:unhideWhenUsed/>
   </w:style>
   <w:style w:type="table" w:default="1" w:styleId="TableNormal">

</xml_diff>